<commit_message>
Fix another bug in filter for jgm/pandoc#10953
</commit_message>
<xml_diff>
--- a/10953/testHeadings.docx
+++ b/10953/testHeadings.docx
@@ -462,6 +462,65 @@
     </w:p>
     <w:p>
       <w:pPr>
+        <w:pStyle w:val="Heading7"/>
+      </w:pPr>
+      <w:r>
+        <w:t xml:space="preserve">Heading 7 - </w:t>
+      </w:r>
+      <w:r>
+        <w:t xml:space="preserve">Lorem ipsum </w:t>
+      </w:r>
+      <w:proofErr w:type="spellStart"/>
+      <w:r>
+        <w:t>dolor</w:t>
+      </w:r>
+      <w:proofErr w:type="spellEnd"/>
+      <w:r>
+        <w:t xml:space="preserve"> </w:t>
+      </w:r>
+      <w:proofErr w:type="gramStart"/>
+      <w:r>
+        <w:t>sit</w:t>
+      </w:r>
+      <w:proofErr w:type="gramEnd"/>
+      <w:r>
+        <w:t xml:space="preserve"> </w:t>
+      </w:r>
+      <w:proofErr w:type="spellStart"/>
+      <w:r>
+        <w:t>amet</w:t>
+      </w:r>
+      <w:proofErr w:type="spellEnd"/>
+      <w:r>
+        <w:t xml:space="preserve">, </w:t>
+      </w:r>
+      <w:proofErr w:type="spellStart"/>
+      <w:r>
+        <w:t>consectetuer</w:t>
+      </w:r>
+      <w:proofErr w:type="spellEnd"/>
+      <w:r>
+        <w:t xml:space="preserve"> </w:t>
+      </w:r>
+      <w:proofErr w:type="spellStart"/>
+      <w:r>
+        <w:t>adipiscing</w:t>
+      </w:r>
+      <w:proofErr w:type="spellEnd"/>
+      <w:r>
+        <w:t xml:space="preserve"> </w:t>
+      </w:r>
+      <w:proofErr w:type="spellStart"/>
+      <w:r>
+        <w:t>elit</w:t>
+      </w:r>
+      <w:proofErr w:type="spellEnd"/>
+      <w:r>
+        <w:t>.</w:t>
+      </w:r>
+    </w:p>
+    <w:p>
+      <w:pPr>
         <w:pStyle w:val="Heading1"/>
       </w:pPr>
       <w:r>
@@ -584,6 +643,327 @@
       <w:proofErr w:type="spellEnd"/>
       <w:r>
         <w:t>.</w:t>
+      </w:r>
+    </w:p>
+    <w:p>
+      <w:pPr>
+        <w:pStyle w:val="Heading5"/>
+      </w:pPr>
+      <w:proofErr w:type="spellStart"/>
+      <w:r>
+        <w:t>Lvl</w:t>
+      </w:r>
+      <w:proofErr w:type="spellEnd"/>
+      <w:r>
+        <w:t xml:space="preserve"> 5 - </w:t>
+      </w:r>
+      <w:r>
+        <w:t>Step A</w:t>
+      </w:r>
+    </w:p>
+    <w:p>
+      <w:pPr>
+        <w:pStyle w:val="Heading5"/>
+      </w:pPr>
+      <w:proofErr w:type="spellStart"/>
+      <w:r>
+        <w:t>Lvl</w:t>
+      </w:r>
+      <w:proofErr w:type="spellEnd"/>
+      <w:r>
+        <w:t xml:space="preserve"> 5 - </w:t>
+      </w:r>
+      <w:r>
+        <w:t>Step B</w:t>
+      </w:r>
+    </w:p>
+    <w:p>
+      <w:pPr>
+        <w:pStyle w:val="Heading5"/>
+      </w:pPr>
+      <w:proofErr w:type="spellStart"/>
+      <w:r>
+        <w:t>Lvl</w:t>
+      </w:r>
+      <w:proofErr w:type="spellEnd"/>
+      <w:r>
+        <w:t xml:space="preserve"> 5 - </w:t>
+      </w:r>
+      <w:r>
+        <w:t>Step C</w:t>
+      </w:r>
+    </w:p>
+    <w:p>
+      <w:pPr>
+        <w:pStyle w:val="Heading5"/>
+      </w:pPr>
+      <w:proofErr w:type="spellStart"/>
+      <w:r>
+        <w:t>Lvl</w:t>
+      </w:r>
+      <w:proofErr w:type="spellEnd"/>
+      <w:r>
+        <w:t xml:space="preserve"> 5 - </w:t>
+      </w:r>
+      <w:r>
+        <w:t>Step D</w:t>
+      </w:r>
+    </w:p>
+    <w:p>
+      <w:pPr>
+        <w:pStyle w:val="Heading7"/>
+      </w:pPr>
+      <w:proofErr w:type="spellStart"/>
+      <w:r>
+        <w:t>Lvl</w:t>
+      </w:r>
+      <w:proofErr w:type="spellEnd"/>
+      <w:r>
+        <w:t xml:space="preserve"> 7 – Step D – </w:t>
+      </w:r>
+      <w:proofErr w:type="spellStart"/>
+      <w:r>
+        <w:t>i</w:t>
+      </w:r>
+      <w:proofErr w:type="spellEnd"/>
+      <w:r>
+        <w:t>.</w:t>
+      </w:r>
+    </w:p>
+    <w:p>
+      <w:pPr>
+        <w:pStyle w:val="Heading7"/>
+      </w:pPr>
+      <w:proofErr w:type="spellStart"/>
+      <w:r>
+        <w:t>Lvl</w:t>
+      </w:r>
+      <w:proofErr w:type="spellEnd"/>
+      <w:r>
+        <w:t xml:space="preserve"> 7 – Step D – ii.</w:t>
+      </w:r>
+    </w:p>
+    <w:p>
+      <w:pPr>
+        <w:pStyle w:val="Heading5"/>
+      </w:pPr>
+      <w:proofErr w:type="spellStart"/>
+      <w:r>
+        <w:t>Lvl</w:t>
+      </w:r>
+      <w:proofErr w:type="spellEnd"/>
+      <w:r>
+        <w:t xml:space="preserve"> 5 - </w:t>
+      </w:r>
+      <w:r>
+        <w:t>Step E</w:t>
+      </w:r>
+    </w:p>
+    <w:p>
+      <w:pPr>
+        <w:pStyle w:val="Heading5"/>
+      </w:pPr>
+      <w:proofErr w:type="spellStart"/>
+      <w:r>
+        <w:t>Lvl</w:t>
+      </w:r>
+      <w:proofErr w:type="spellEnd"/>
+      <w:r>
+        <w:t xml:space="preserve"> 5 - </w:t>
+      </w:r>
+      <w:r>
+        <w:t>Step F</w:t>
+      </w:r>
+    </w:p>
+    <w:p>
+      <w:pPr>
+        <w:pStyle w:val="Heading5"/>
+      </w:pPr>
+      <w:proofErr w:type="spellStart"/>
+      <w:r>
+        <w:t>Lvl</w:t>
+      </w:r>
+      <w:proofErr w:type="spellEnd"/>
+      <w:r>
+        <w:t xml:space="preserve"> 5 - </w:t>
+      </w:r>
+      <w:r>
+        <w:t>Step G</w:t>
+      </w:r>
+    </w:p>
+    <w:p>
+      <w:pPr>
+        <w:pStyle w:val="Heading6"/>
+      </w:pPr>
+      <w:proofErr w:type="spellStart"/>
+      <w:r>
+        <w:t>Lvl</w:t>
+      </w:r>
+      <w:proofErr w:type="spellEnd"/>
+      <w:r>
+        <w:t xml:space="preserve"> 6 – Step G (1)</w:t>
+      </w:r>
+    </w:p>
+    <w:p>
+      <w:pPr>
+        <w:pStyle w:val="Heading7"/>
+      </w:pPr>
+      <w:proofErr w:type="spellStart"/>
+      <w:r>
+        <w:t>Lvl</w:t>
+      </w:r>
+      <w:proofErr w:type="spellEnd"/>
+      <w:r>
+        <w:t xml:space="preserve"> 7 – Step G (1) </w:t>
+      </w:r>
+      <w:proofErr w:type="spellStart"/>
+      <w:r>
+        <w:t>i</w:t>
+      </w:r>
+      <w:proofErr w:type="spellEnd"/>
+      <w:r>
+        <w:t>.</w:t>
+      </w:r>
+    </w:p>
+    <w:p>
+      <w:pPr>
+        <w:pStyle w:val="Heading7"/>
+      </w:pPr>
+      <w:proofErr w:type="spellStart"/>
+      <w:r>
+        <w:t>Lvl</w:t>
+      </w:r>
+      <w:proofErr w:type="spellEnd"/>
+      <w:r>
+        <w:t xml:space="preserve"> 7 – Step G (1) ii.</w:t>
+      </w:r>
+    </w:p>
+    <w:p>
+      <w:pPr>
+        <w:pStyle w:val="Heading5"/>
+      </w:pPr>
+      <w:proofErr w:type="spellStart"/>
+      <w:r>
+        <w:t>Lvl</w:t>
+      </w:r>
+      <w:proofErr w:type="spellEnd"/>
+      <w:r>
+        <w:t xml:space="preserve"> 5 - </w:t>
+      </w:r>
+      <w:r>
+        <w:t>Step H</w:t>
+      </w:r>
+    </w:p>
+    <w:p>
+      <w:pPr>
+        <w:pStyle w:val="Heading6"/>
+      </w:pPr>
+      <w:proofErr w:type="spellStart"/>
+      <w:r>
+        <w:t>Lvl</w:t>
+      </w:r>
+      <w:proofErr w:type="spellEnd"/>
+      <w:r>
+        <w:t xml:space="preserve"> 6 - </w:t>
+      </w:r>
+      <w:r>
+        <w:t>Step H(1)</w:t>
+      </w:r>
+    </w:p>
+    <w:p>
+      <w:pPr>
+        <w:pStyle w:val="Heading6"/>
+      </w:pPr>
+      <w:proofErr w:type="spellStart"/>
+      <w:r>
+        <w:t>Lvl</w:t>
+      </w:r>
+      <w:proofErr w:type="spellEnd"/>
+      <w:r>
+        <w:t xml:space="preserve"> 6 - </w:t>
+      </w:r>
+      <w:r>
+        <w:t>Step H(2)</w:t>
+      </w:r>
+    </w:p>
+    <w:p>
+      <w:pPr>
+        <w:pStyle w:val="Heading6"/>
+      </w:pPr>
+      <w:proofErr w:type="spellStart"/>
+      <w:r>
+        <w:t>Lvl</w:t>
+      </w:r>
+      <w:proofErr w:type="spellEnd"/>
+      <w:r>
+        <w:t xml:space="preserve"> 6 - </w:t>
+      </w:r>
+      <w:r>
+        <w:t>Step H(3)</w:t>
+      </w:r>
+    </w:p>
+    <w:p>
+      <w:pPr>
+        <w:pStyle w:val="Heading5"/>
+      </w:pPr>
+      <w:proofErr w:type="spellStart"/>
+      <w:r>
+        <w:t>Lvl</w:t>
+      </w:r>
+      <w:proofErr w:type="spellEnd"/>
+      <w:r>
+        <w:t xml:space="preserve"> 5 - </w:t>
+      </w:r>
+      <w:r>
+        <w:t>Step I</w:t>
+      </w:r>
+    </w:p>
+    <w:p>
+      <w:pPr>
+        <w:pStyle w:val="Heading6"/>
+      </w:pPr>
+      <w:proofErr w:type="spellStart"/>
+      <w:r>
+        <w:t>Lvl</w:t>
+      </w:r>
+      <w:proofErr w:type="spellEnd"/>
+      <w:r>
+        <w:t xml:space="preserve"> 6 - </w:t>
+      </w:r>
+      <w:r>
+        <w:t>Step I(1)</w:t>
+      </w:r>
+    </w:p>
+    <w:p>
+      <w:pPr>
+        <w:pStyle w:val="Heading6"/>
+      </w:pPr>
+      <w:proofErr w:type="spellStart"/>
+      <w:r>
+        <w:t>Lvl</w:t>
+      </w:r>
+      <w:proofErr w:type="spellEnd"/>
+      <w:r>
+        <w:t xml:space="preserve"> 6 - </w:t>
+      </w:r>
+      <w:r>
+        <w:t>Step I(2)</w:t>
+      </w:r>
+    </w:p>
+    <w:p>
+      <w:pPr>
+        <w:pStyle w:val="Heading5"/>
+      </w:pPr>
+      <w:proofErr w:type="spellStart"/>
+      <w:r>
+        <w:t>Lvl</w:t>
+      </w:r>
+      <w:proofErr w:type="spellEnd"/>
+      <w:r>
+        <w:t xml:space="preserve"> 5 - </w:t>
+      </w:r>
+      <w:r>
+        <w:t>Step J</w:t>
       </w:r>
     </w:p>
     <w:p/>
@@ -1551,7 +1931,6 @@
     <w:next w:val="Normal"/>
     <w:link w:val="Heading7Char"/>
     <w:uiPriority w:val="9"/>
-    <w:semiHidden/>
     <w:unhideWhenUsed/>
     <w:qFormat/>
     <w:rsid w:val="008D5992"/>
@@ -1731,7 +2110,6 @@
     <w:basedOn w:val="DefaultParagraphFont"/>
     <w:link w:val="Heading7"/>
     <w:uiPriority w:val="9"/>
-    <w:semiHidden/>
     <w:rsid w:val="008D5992"/>
     <w:rPr>
       <w:rFonts w:eastAsiaTheme="majorEastAsia" w:cstheme="majorBidi"/>

</xml_diff>